<commit_message>
updated for FI_2024 construction
</commit_message>
<xml_diff>
--- a/doc/ProceduresToBuildFINetwork_RF.docx
+++ b/doc/ProceduresToBuildFINetwork_RF.docx
@@ -934,15 +934,15 @@
         </w:r>
       </w:hyperlink>
       <w:r>
-        <w:t xml:space="preserve"> to find out the address. Under Mac OS, don’t enter any password after enter ‘</w:t>
+        <w:t xml:space="preserve"> to find out the address. Under Mac OS, don’t enter any password after </w:t>
       </w:r>
       <w:proofErr w:type="gramStart"/>
       <w:r>
-        <w:t>anonymous’</w:t>
+        <w:t>enter</w:t>
       </w:r>
       <w:proofErr w:type="gramEnd"/>
       <w:r>
-        <w:t xml:space="preserve">. </w:t>
+        <w:t xml:space="preserve"> ‘anonymous’. </w:t>
       </w:r>
     </w:p>
     <w:p>
@@ -18634,7 +18634,16 @@
           <w:sz w:val="18"/>
           <w:szCs w:val="18"/>
         </w:rPr>
-        <w:t>3;</w:t>
+        <w:t>1</w:t>
+      </w:r>
+      <w:r>
+        <w:rPr>
+          <w:rFonts w:ascii="Monaco" w:hAnsi="Monaco" w:cs="Monaco"/>
+          <w:color w:val="2A00FF"/>
+          <w:sz w:val="18"/>
+          <w:szCs w:val="18"/>
+        </w:rPr>
+        <w:t>;</w:t>
       </w:r>
       <w:r>
         <w:rPr>
@@ -20362,6 +20371,19 @@
           <w:ilvl w:val="2"/>
           <w:numId w:val="17"/>
         </w:numPr>
+      </w:pPr>
+      <w:r>
+        <w:lastRenderedPageBreak/>
+        <w:t>To run this, make sure the databases are correctly configured, i.e. making sure the newly generated databases are pointed in the hibernate configuration file.</w:t>
+      </w:r>
+    </w:p>
+    <w:p>
+      <w:pPr>
+        <w:pStyle w:val="ListParagraph"/>
+        <w:numPr>
+          <w:ilvl w:val="2"/>
+          <w:numId w:val="17"/>
+        </w:numPr>
         <w:rPr>
           <w:highlight w:val="yellow"/>
         </w:rPr>
@@ -20370,7 +20392,6 @@
         <w:rPr>
           <w:highlight w:val="yellow"/>
         </w:rPr>
-        <w:lastRenderedPageBreak/>
         <w:t xml:space="preserve">Make sure the InteractionTypeMapper.xml file is updated to the file having the same name in the </w:t>
       </w:r>
       <w:proofErr w:type="spellStart"/>
@@ -21254,29 +21275,55 @@
     <w:p>
       <w:r>
         <w:tab/>
+      </w:r>
+      <w:r>
+        <w:rPr>
+          <w:highlight w:val="yellow"/>
+        </w:rPr>
         <w:t xml:space="preserve">5). </w:t>
       </w:r>
       <w:r>
+        <w:rPr>
+          <w:highlight w:val="yellow"/>
+        </w:rPr>
         <w:t xml:space="preserve">GSEA-based pathway enrichment analysis is provided by another WS service. Don’t forgot to copy the newly generated Reactome human </w:t>
       </w:r>
-      <w:proofErr w:type="spellStart"/>
-      <w:r>
+      <w:r>
+        <w:rPr>
+          <w:highlight w:val="yellow"/>
+        </w:rPr>
+        <w:t xml:space="preserve">and mouse </w:t>
+      </w:r>
+      <w:proofErr w:type="spellStart"/>
+      <w:r>
+        <w:rPr>
+          <w:highlight w:val="yellow"/>
+        </w:rPr>
         <w:t>gmt</w:t>
       </w:r>
       <w:proofErr w:type="spellEnd"/>
       <w:r>
+        <w:rPr>
+          <w:highlight w:val="yellow"/>
+        </w:rPr>
         <w:t xml:space="preserve"> file</w:t>
       </w:r>
       <w:r>
-        <w:t xml:space="preserve"> (e.g. </w:t>
-      </w:r>
-      <w:r>
-        <w:t>ReactomePathways_122718.gmt</w:t>
-      </w:r>
-      <w:r>
-        <w:t>)</w:t>
-      </w:r>
-      <w:r>
+        <w:rPr>
+          <w:highlight w:val="yellow"/>
+        </w:rPr>
+        <w:t>s</w:t>
+      </w:r>
+      <w:r>
+        <w:rPr>
+          <w:highlight w:val="yellow"/>
+        </w:rPr>
+        <w:t xml:space="preserve"> (e.g. ReactomePathways_122718.gmt)</w:t>
+      </w:r>
+      <w:r>
+        <w:rPr>
+          <w:highlight w:val="yellow"/>
+        </w:rPr>
         <w:t xml:space="preserve"> to that WS servlet and then restart it.</w:t>
       </w:r>
     </w:p>
@@ -21285,18 +21332,69 @@
         <w:ind w:firstLine="720"/>
       </w:pPr>
       <w:r>
+        <w:rPr>
+          <w:highlight w:val="yellow"/>
+        </w:rPr>
         <w:t xml:space="preserve">6). </w:t>
       </w:r>
       <w:r>
-        <w:t xml:space="preserve">PathwyDiagramsFactorGraphs.xml.zip should be copied into the </w:t>
-      </w:r>
-      <w:proofErr w:type="spellStart"/>
-      <w:r>
+        <w:rPr>
+          <w:highlight w:val="yellow"/>
+        </w:rPr>
+        <w:t>Pathw</w:t>
+      </w:r>
+      <w:r>
+        <w:rPr>
+          <w:highlight w:val="yellow"/>
+        </w:rPr>
+        <w:t>a</w:t>
+      </w:r>
+      <w:r>
+        <w:rPr>
+          <w:highlight w:val="yellow"/>
+        </w:rPr>
+        <w:t xml:space="preserve">yDiagramsFactorGraphs.xml.zip should be copied into the </w:t>
+      </w:r>
+      <w:proofErr w:type="spellStart"/>
+      <w:r>
+        <w:rPr>
+          <w:highlight w:val="yellow"/>
+        </w:rPr>
         <w:t>Cytoscape</w:t>
       </w:r>
       <w:proofErr w:type="spellEnd"/>
       <w:r>
-        <w:t xml:space="preserve"> folder. All other files should be in the WEB-INF folder except two GMT files. </w:t>
+        <w:rPr>
+          <w:highlight w:val="yellow"/>
+        </w:rPr>
+        <w:t xml:space="preserve"> folder. All other files should be in the WEB-INF folder except two GMT files.</w:t>
+      </w:r>
+      <w:r>
+        <w:t xml:space="preserve"> </w:t>
+      </w:r>
+    </w:p>
+    <w:p>
+      <w:pPr>
+        <w:ind w:firstLine="720"/>
+      </w:pPr>
+      <w:r>
+        <w:t xml:space="preserve">7). Update the </w:t>
+      </w:r>
+      <w:proofErr w:type="spellStart"/>
+      <w:r>
+        <w:t>reacform</w:t>
+      </w:r>
+      <w:proofErr w:type="spellEnd"/>
+      <w:r>
+        <w:t xml:space="preserve"> files: fireworks and </w:t>
+      </w:r>
+      <w:proofErr w:type="spellStart"/>
+      <w:r>
+        <w:t>toplevel</w:t>
+      </w:r>
+      <w:proofErr w:type="spellEnd"/>
+      <w:r>
+        <w:t xml:space="preserve"> pathway. </w:t>
       </w:r>
     </w:p>
     <w:p>
@@ -21304,7 +21402,7 @@
         <w:tab/>
       </w:r>
       <w:r>
-        <w:t>7</w:t>
+        <w:t>8</w:t>
       </w:r>
       <w:r>
         <w:t xml:space="preserve">). Don’t forget to enable file-based logging for all servlets when deploying the </w:t>

</xml_diff>